<commit_message>
added prof feedback to logs
</commit_message>
<xml_diff>
--- a/IWSP BiWeekly Submission/IWSP Biweekly Logs Week 5 & 6.docx
+++ b/IWSP BiWeekly Submission/IWSP Biweekly Logs Week 5 & 6.docx
@@ -1727,7 +1727,7 @@
                                 <w:szCs w:val="18"/>
                                 <w:shd w:val="clear" w:color="auto" w:fill="FFFFFF"/>
                               </w:rPr>
-                              <w:t>No feedback was provided for the last Biweekly Logs submission.</w:t>
+                              <w:t>So far good. Proceed.</w:t>
                             </w:r>
                           </w:p>
                         </w:txbxContent>
@@ -1765,7 +1765,7 @@
                           <w:szCs w:val="18"/>
                           <w:shd w:val="clear" w:color="auto" w:fill="FFFFFF"/>
                         </w:rPr>
-                        <w:t>No feedback was provided for the last Biweekly Logs submission.</w:t>
+                        <w:t>So far good. Proceed.</w:t>
                       </w:r>
                     </w:p>
                   </w:txbxContent>
@@ -4019,6 +4019,21 @@
 </file>
 
 <file path=customXml/item1.xml><?xml version="1.0" encoding="utf-8"?>
+<p:properties xmlns:p="http://schemas.microsoft.com/office/2006/metadata/properties" xmlns:xsi="http://www.w3.org/2001/XMLSchema-instance" xmlns:pc="http://schemas.microsoft.com/office/infopath/2007/PartnerControls">
+  <documentManagement/>
+</p:properties>
+</file>
+
+<file path=customXml/item2.xml><?xml version="1.0" encoding="utf-8"?>
+<?mso-contentType ?>
+<FormTemplates xmlns="http://schemas.microsoft.com/sharepoint/v3/contenttype/forms">
+  <Display>DocumentLibraryForm</Display>
+  <Edit>DocumentLibraryForm</Edit>
+  <New>DocumentLibraryForm</New>
+</FormTemplates>
+</file>
+
+<file path=customXml/item3.xml><?xml version="1.0" encoding="utf-8"?>
 <ct:contentTypeSchema xmlns:ct="http://schemas.microsoft.com/office/2006/metadata/contentType" xmlns:ma="http://schemas.microsoft.com/office/2006/metadata/properties/metaAttributes" ct:_="" ma:_="" ma:contentTypeName="Document" ma:contentTypeID="0x0101005404B9898AA998429B8DD9E2BDAD9DB5" ma:contentTypeVersion="4" ma:contentTypeDescription="Create a new document." ma:contentTypeScope="" ma:versionID="f50d01023723a532d68b68e974109e71">
   <xsd:schema xmlns:xsd="http://www.w3.org/2001/XMLSchema" xmlns:xs="http://www.w3.org/2001/XMLSchema" xmlns:p="http://schemas.microsoft.com/office/2006/metadata/properties" xmlns:ns2="07156a74-39ca-4a68-94d2-b6bc885b0269" targetNamespace="http://schemas.microsoft.com/office/2006/metadata/properties" ma:root="true" ma:fieldsID="990dec57e0f3c82505b2a9cc2a6581a0" ns2:_="">
     <xsd:import namespace="07156a74-39ca-4a68-94d2-b6bc885b0269"/>
@@ -4164,22 +4179,24 @@
 </ct:contentTypeSchema>
 </file>
 
-<file path=customXml/item2.xml><?xml version="1.0" encoding="utf-8"?>
-<?mso-contentType ?>
-<FormTemplates xmlns="http://schemas.microsoft.com/sharepoint/v3/contenttype/forms">
-  <Display>DocumentLibraryForm</Display>
-  <Edit>DocumentLibraryForm</Edit>
-  <New>DocumentLibraryForm</New>
-</FormTemplates>
+<file path=customXml/itemProps1.xml><?xml version="1.0" encoding="utf-8"?>
+<ds:datastoreItem xmlns:ds="http://schemas.openxmlformats.org/officeDocument/2006/customXml" ds:itemID="{9C875439-2ACE-4D8B-8302-D29026F1938B}">
+  <ds:schemaRefs>
+    <ds:schemaRef ds:uri="http://schemas.microsoft.com/office/2006/metadata/properties"/>
+    <ds:schemaRef ds:uri="http://schemas.microsoft.com/office/infopath/2007/PartnerControls"/>
+  </ds:schemaRefs>
+</ds:datastoreItem>
 </file>
 
-<file path=customXml/item3.xml><?xml version="1.0" encoding="utf-8"?>
-<p:properties xmlns:p="http://schemas.microsoft.com/office/2006/metadata/properties" xmlns:xsi="http://www.w3.org/2001/XMLSchema-instance" xmlns:pc="http://schemas.microsoft.com/office/infopath/2007/PartnerControls">
-  <documentManagement/>
-</p:properties>
+<file path=customXml/itemProps2.xml><?xml version="1.0" encoding="utf-8"?>
+<ds:datastoreItem xmlns:ds="http://schemas.openxmlformats.org/officeDocument/2006/customXml" ds:itemID="{F52E3C9E-AF13-4C6C-B3C3-F4CBFB7E916D}">
+  <ds:schemaRefs>
+    <ds:schemaRef ds:uri="http://schemas.microsoft.com/sharepoint/v3/contenttype/forms"/>
+  </ds:schemaRefs>
+</ds:datastoreItem>
 </file>
 
-<file path=customXml/itemProps1.xml><?xml version="1.0" encoding="utf-8"?>
+<file path=customXml/itemProps3.xml><?xml version="1.0" encoding="utf-8"?>
 <ds:datastoreItem xmlns:ds="http://schemas.openxmlformats.org/officeDocument/2006/customXml" ds:itemID="{F3AF22AA-0D4F-4C39-8CEB-581E14E8AF2A}">
   <ds:schemaRefs>
     <ds:schemaRef ds:uri="http://schemas.microsoft.com/office/2006/metadata/contentType"/>
@@ -4195,21 +4212,4 @@
     <ds:schemaRef ds:uri="http://schemas.microsoft.com/internal/obd"/>
   </ds:schemaRefs>
 </ds:datastoreItem>
-</file>
-
-<file path=customXml/itemProps2.xml><?xml version="1.0" encoding="utf-8"?>
-<ds:datastoreItem xmlns:ds="http://schemas.openxmlformats.org/officeDocument/2006/customXml" ds:itemID="{F52E3C9E-AF13-4C6C-B3C3-F4CBFB7E916D}">
-  <ds:schemaRefs>
-    <ds:schemaRef ds:uri="http://schemas.microsoft.com/sharepoint/v3/contenttype/forms"/>
-  </ds:schemaRefs>
-</ds:datastoreItem>
-</file>
-
-<file path=customXml/itemProps3.xml><?xml version="1.0" encoding="utf-8"?>
-<ds:datastoreItem xmlns:ds="http://schemas.openxmlformats.org/officeDocument/2006/customXml" ds:itemID="{9C875439-2ACE-4D8B-8302-D29026F1938B}">
-  <ds:schemaRefs>
-    <ds:schemaRef ds:uri="http://schemas.microsoft.com/office/2006/metadata/properties"/>
-    <ds:schemaRef ds:uri="http://schemas.microsoft.com/office/infopath/2007/PartnerControls"/>
-  </ds:schemaRefs>
-</ds:datastoreItem>
 </file>
</xml_diff>